<commit_message>
Test Plan: Add Table for Test-Cases/Test Classes
</commit_message>
<xml_diff>
--- a/Test-Cases : TestPlan/Not used yet or editables/Test Plan.docx
+++ b/Test-Cases : TestPlan/Not used yet or editables/Test Plan.docx
@@ -1994,8 +1994,6 @@
           <w:caps/>
         </w:rPr>
       </w:pPr>
-      <w:bookmarkStart w:id="7" w:name="_GoBack"/>
-      <w:bookmarkEnd w:id="7"/>
       <w:r>
         <w:rPr>
           <w:rStyle w:val="Betoning"/>
@@ -2029,7 +2027,7 @@
           <w:i w:val="0"/>
         </w:rPr>
       </w:pPr>
-      <w:bookmarkStart w:id="8" w:name="_Toc481566969"/>
+      <w:bookmarkStart w:id="7" w:name="_Toc481566969"/>
       <w:r>
         <w:rPr>
           <w:rStyle w:val="Betoning"/>
@@ -2040,7 +2038,7 @@
       </w:r>
       <w:bookmarkEnd w:id="5"/>
       <w:bookmarkEnd w:id="6"/>
-      <w:bookmarkEnd w:id="8"/>
+      <w:bookmarkEnd w:id="7"/>
     </w:p>
     <w:p>
       <w:pPr>
@@ -2113,18 +2111,18 @@
           <w:rFonts w:ascii="Times New Roman" w:hAnsi="Times New Roman" w:cs="Times New Roman"/>
         </w:rPr>
       </w:pPr>
-      <w:bookmarkStart w:id="9" w:name="_Toc481516221"/>
-      <w:bookmarkStart w:id="10" w:name="_Toc481566799"/>
-      <w:bookmarkStart w:id="11" w:name="_Toc481566970"/>
+      <w:bookmarkStart w:id="8" w:name="_Toc481516221"/>
+      <w:bookmarkStart w:id="9" w:name="_Toc481566799"/>
+      <w:bookmarkStart w:id="10" w:name="_Toc481566970"/>
       <w:r>
         <w:rPr>
           <w:rFonts w:ascii="Times New Roman" w:hAnsi="Times New Roman" w:cs="Times New Roman"/>
         </w:rPr>
         <w:t>Objectives</w:t>
       </w:r>
+      <w:bookmarkEnd w:id="8"/>
       <w:bookmarkEnd w:id="9"/>
       <w:bookmarkEnd w:id="10"/>
-      <w:bookmarkEnd w:id="11"/>
     </w:p>
     <w:p>
       <w:pPr>
@@ -2206,18 +2204,18 @@
           <w:rFonts w:ascii="Times New Roman" w:hAnsi="Times New Roman" w:cs="Times New Roman"/>
         </w:rPr>
       </w:pPr>
-      <w:bookmarkStart w:id="12" w:name="_Toc481516222"/>
-      <w:bookmarkStart w:id="13" w:name="_Toc481566800"/>
-      <w:bookmarkStart w:id="14" w:name="_Toc481566971"/>
+      <w:bookmarkStart w:id="11" w:name="_Toc481516222"/>
+      <w:bookmarkStart w:id="12" w:name="_Toc481566800"/>
+      <w:bookmarkStart w:id="13" w:name="_Toc481566971"/>
       <w:r>
         <w:rPr>
           <w:rFonts w:ascii="Times New Roman" w:hAnsi="Times New Roman" w:cs="Times New Roman"/>
         </w:rPr>
         <w:t>Scope</w:t>
       </w:r>
+      <w:bookmarkEnd w:id="11"/>
       <w:bookmarkEnd w:id="12"/>
       <w:bookmarkEnd w:id="13"/>
-      <w:bookmarkEnd w:id="14"/>
     </w:p>
     <w:p>
       <w:pPr>
@@ -2366,6 +2364,790 @@
         </w:rPr>
       </w:pPr>
     </w:p>
+    <w:tbl>
+      <w:tblPr>
+        <w:tblStyle w:val="Tabellrutnt"/>
+        <w:tblW w:w="0" w:type="auto"/>
+        <w:tblInd w:w="506" w:type="dxa"/>
+        <w:tblLook w:val="04A0" w:firstRow="1" w:lastRow="0" w:firstColumn="1" w:lastColumn="0" w:noHBand="0" w:noVBand="1"/>
+      </w:tblPr>
+      <w:tblGrid>
+        <w:gridCol w:w="3018"/>
+        <w:gridCol w:w="1655"/>
+        <w:gridCol w:w="2024"/>
+      </w:tblGrid>
+      <w:tr>
+        <w:tc>
+          <w:tcPr>
+            <w:tcW w:w="3018" w:type="dxa"/>
+            <w:shd w:val="clear" w:color="auto" w:fill="D9D9D9" w:themeFill="background1" w:themeFillShade="D9"/>
+          </w:tcPr>
+          <w:p>
+            <w:pPr>
+              <w:rPr>
+                <w:rFonts w:ascii="Times New Roman" w:hAnsi="Times New Roman" w:cs="Times New Roman"/>
+              </w:rPr>
+            </w:pPr>
+            <w:bookmarkStart w:id="14" w:name="_GoBack"/>
+            <w:bookmarkEnd w:id="14"/>
+            <w:r>
+              <w:rPr>
+                <w:rFonts w:ascii="Times New Roman" w:hAnsi="Times New Roman" w:cs="Times New Roman"/>
+              </w:rPr>
+              <w:t>Test Class</w:t>
+            </w:r>
+          </w:p>
+        </w:tc>
+        <w:tc>
+          <w:tcPr>
+            <w:tcW w:w="1655" w:type="dxa"/>
+            <w:shd w:val="clear" w:color="auto" w:fill="D9D9D9" w:themeFill="background1" w:themeFillShade="D9"/>
+          </w:tcPr>
+          <w:p>
+            <w:pPr>
+              <w:rPr>
+                <w:rFonts w:ascii="Times New Roman" w:hAnsi="Times New Roman" w:cs="Times New Roman"/>
+              </w:rPr>
+            </w:pPr>
+            <w:r>
+              <w:rPr>
+                <w:rFonts w:ascii="Times New Roman" w:hAnsi="Times New Roman" w:cs="Times New Roman"/>
+              </w:rPr>
+              <w:t>Test-Case</w:t>
+            </w:r>
+          </w:p>
+        </w:tc>
+        <w:tc>
+          <w:tcPr>
+            <w:tcW w:w="2024" w:type="dxa"/>
+            <w:shd w:val="clear" w:color="auto" w:fill="D9D9D9" w:themeFill="background1" w:themeFillShade="D9"/>
+          </w:tcPr>
+          <w:p>
+            <w:pPr>
+              <w:rPr>
+                <w:rFonts w:ascii="Times New Roman" w:hAnsi="Times New Roman" w:cs="Times New Roman"/>
+              </w:rPr>
+            </w:pPr>
+            <w:r>
+              <w:rPr>
+                <w:rFonts w:ascii="Times New Roman" w:hAnsi="Times New Roman" w:cs="Times New Roman"/>
+              </w:rPr>
+              <w:t>Step</w:t>
+            </w:r>
+          </w:p>
+        </w:tc>
+      </w:tr>
+      <w:tr>
+        <w:tc>
+          <w:tcPr>
+            <w:tcW w:w="3018" w:type="dxa"/>
+          </w:tcPr>
+          <w:p>
+            <w:pPr>
+              <w:rPr>
+                <w:rFonts w:ascii="Times New Roman" w:hAnsi="Times New Roman" w:cs="Times New Roman"/>
+              </w:rPr>
+            </w:pPr>
+            <w:proofErr w:type="spellStart"/>
+            <w:r>
+              <w:rPr>
+                <w:rFonts w:ascii="Times New Roman" w:hAnsi="Times New Roman" w:cs="Times New Roman"/>
+              </w:rPr>
+              <w:t>ApplicationControlTest</w:t>
+            </w:r>
+            <w:proofErr w:type="spellEnd"/>
+          </w:p>
+        </w:tc>
+        <w:tc>
+          <w:tcPr>
+            <w:tcW w:w="1655" w:type="dxa"/>
+          </w:tcPr>
+          <w:p>
+            <w:pPr>
+              <w:rPr>
+                <w:rFonts w:ascii="Times New Roman" w:hAnsi="Times New Roman" w:cs="Times New Roman"/>
+              </w:rPr>
+            </w:pPr>
+            <w:r>
+              <w:rPr>
+                <w:rFonts w:ascii="Times New Roman" w:hAnsi="Times New Roman" w:cs="Times New Roman"/>
+              </w:rPr>
+              <w:t>-</w:t>
+            </w:r>
+          </w:p>
+        </w:tc>
+        <w:tc>
+          <w:tcPr>
+            <w:tcW w:w="2024" w:type="dxa"/>
+          </w:tcPr>
+          <w:p>
+            <w:pPr>
+              <w:rPr>
+                <w:rFonts w:ascii="Times New Roman" w:hAnsi="Times New Roman" w:cs="Times New Roman"/>
+              </w:rPr>
+            </w:pPr>
+            <w:r>
+              <w:rPr>
+                <w:rFonts w:ascii="Times New Roman" w:hAnsi="Times New Roman" w:cs="Times New Roman"/>
+              </w:rPr>
+              <w:t>-</w:t>
+            </w:r>
+          </w:p>
+        </w:tc>
+      </w:tr>
+      <w:tr>
+        <w:tc>
+          <w:tcPr>
+            <w:tcW w:w="3018" w:type="dxa"/>
+          </w:tcPr>
+          <w:p>
+            <w:pPr>
+              <w:rPr>
+                <w:rFonts w:ascii="Times New Roman" w:hAnsi="Times New Roman" w:cs="Times New Roman"/>
+              </w:rPr>
+            </w:pPr>
+            <w:proofErr w:type="spellStart"/>
+            <w:r>
+              <w:rPr>
+                <w:rFonts w:ascii="Times New Roman" w:hAnsi="Times New Roman" w:cs="Times New Roman"/>
+              </w:rPr>
+              <w:t>ApplicationTest</w:t>
+            </w:r>
+            <w:proofErr w:type="spellEnd"/>
+          </w:p>
+        </w:tc>
+        <w:tc>
+          <w:tcPr>
+            <w:tcW w:w="1655" w:type="dxa"/>
+          </w:tcPr>
+          <w:p>
+            <w:pPr>
+              <w:rPr>
+                <w:rFonts w:ascii="Times New Roman" w:hAnsi="Times New Roman" w:cs="Times New Roman"/>
+              </w:rPr>
+            </w:pPr>
+            <w:r>
+              <w:rPr>
+                <w:rFonts w:ascii="Times New Roman" w:hAnsi="Times New Roman" w:cs="Times New Roman"/>
+              </w:rPr>
+              <w:t>001</w:t>
+            </w:r>
+          </w:p>
+          <w:p>
+            <w:pPr>
+              <w:rPr>
+                <w:rFonts w:ascii="Times New Roman" w:hAnsi="Times New Roman" w:cs="Times New Roman"/>
+              </w:rPr>
+            </w:pPr>
+            <w:r>
+              <w:rPr>
+                <w:rFonts w:ascii="Times New Roman" w:hAnsi="Times New Roman" w:cs="Times New Roman"/>
+              </w:rPr>
+              <w:t>002</w:t>
+            </w:r>
+          </w:p>
+          <w:p>
+            <w:pPr>
+              <w:rPr>
+                <w:rFonts w:ascii="Times New Roman" w:hAnsi="Times New Roman" w:cs="Times New Roman"/>
+              </w:rPr>
+            </w:pPr>
+            <w:r>
+              <w:rPr>
+                <w:rFonts w:ascii="Times New Roman" w:hAnsi="Times New Roman" w:cs="Times New Roman"/>
+              </w:rPr>
+              <w:t>003</w:t>
+            </w:r>
+          </w:p>
+          <w:p>
+            <w:pPr>
+              <w:rPr>
+                <w:rFonts w:ascii="Times New Roman" w:hAnsi="Times New Roman" w:cs="Times New Roman"/>
+              </w:rPr>
+            </w:pPr>
+            <w:r>
+              <w:rPr>
+                <w:rFonts w:ascii="Times New Roman" w:hAnsi="Times New Roman" w:cs="Times New Roman"/>
+              </w:rPr>
+              <w:t>(Set/Get) no Test-Case</w:t>
+            </w:r>
+          </w:p>
+        </w:tc>
+        <w:tc>
+          <w:tcPr>
+            <w:tcW w:w="2024" w:type="dxa"/>
+          </w:tcPr>
+          <w:p>
+            <w:pPr>
+              <w:rPr>
+                <w:rFonts w:ascii="Times New Roman" w:hAnsi="Times New Roman" w:cs="Times New Roman"/>
+              </w:rPr>
+            </w:pPr>
+            <w:r>
+              <w:rPr>
+                <w:rFonts w:ascii="Times New Roman" w:hAnsi="Times New Roman" w:cs="Times New Roman"/>
+              </w:rPr>
+              <w:t>6, 7</w:t>
+            </w:r>
+          </w:p>
+          <w:p>
+            <w:pPr>
+              <w:rPr>
+                <w:rFonts w:ascii="Times New Roman" w:hAnsi="Times New Roman" w:cs="Times New Roman"/>
+              </w:rPr>
+            </w:pPr>
+            <w:r>
+              <w:rPr>
+                <w:rFonts w:ascii="Times New Roman" w:hAnsi="Times New Roman" w:cs="Times New Roman"/>
+              </w:rPr>
+              <w:t>6</w:t>
+            </w:r>
+          </w:p>
+          <w:p>
+            <w:pPr>
+              <w:rPr>
+                <w:rFonts w:ascii="Times New Roman" w:hAnsi="Times New Roman" w:cs="Times New Roman"/>
+              </w:rPr>
+            </w:pPr>
+            <w:r>
+              <w:rPr>
+                <w:rFonts w:ascii="Times New Roman" w:hAnsi="Times New Roman" w:cs="Times New Roman"/>
+              </w:rPr>
+              <w:t>7</w:t>
+            </w:r>
+          </w:p>
+        </w:tc>
+      </w:tr>
+      <w:tr>
+        <w:tc>
+          <w:tcPr>
+            <w:tcW w:w="3018" w:type="dxa"/>
+          </w:tcPr>
+          <w:p>
+            <w:pPr>
+              <w:rPr>
+                <w:rFonts w:ascii="Times New Roman" w:hAnsi="Times New Roman" w:cs="Times New Roman"/>
+              </w:rPr>
+            </w:pPr>
+            <w:proofErr w:type="spellStart"/>
+            <w:r>
+              <w:rPr>
+                <w:rFonts w:ascii="Times New Roman" w:hAnsi="Times New Roman" w:cs="Times New Roman"/>
+              </w:rPr>
+              <w:t>TimelineControlTest</w:t>
+            </w:r>
+            <w:proofErr w:type="spellEnd"/>
+          </w:p>
+        </w:tc>
+        <w:tc>
+          <w:tcPr>
+            <w:tcW w:w="1655" w:type="dxa"/>
+          </w:tcPr>
+          <w:p>
+            <w:pPr>
+              <w:rPr>
+                <w:rFonts w:ascii="Times New Roman" w:hAnsi="Times New Roman" w:cs="Times New Roman"/>
+              </w:rPr>
+            </w:pPr>
+            <w:r>
+              <w:rPr>
+                <w:rFonts w:ascii="Times New Roman" w:hAnsi="Times New Roman" w:cs="Times New Roman"/>
+              </w:rPr>
+              <w:t>001</w:t>
+            </w:r>
+          </w:p>
+          <w:p>
+            <w:pPr>
+              <w:rPr>
+                <w:rFonts w:ascii="Times New Roman" w:hAnsi="Times New Roman" w:cs="Times New Roman"/>
+              </w:rPr>
+            </w:pPr>
+            <w:r>
+              <w:rPr>
+                <w:rFonts w:ascii="Times New Roman" w:hAnsi="Times New Roman" w:cs="Times New Roman"/>
+              </w:rPr>
+              <w:t>006</w:t>
+            </w:r>
+          </w:p>
+        </w:tc>
+        <w:tc>
+          <w:tcPr>
+            <w:tcW w:w="2024" w:type="dxa"/>
+          </w:tcPr>
+          <w:p>
+            <w:pPr>
+              <w:rPr>
+                <w:rFonts w:ascii="Times New Roman" w:hAnsi="Times New Roman" w:cs="Times New Roman"/>
+              </w:rPr>
+            </w:pPr>
+            <w:r>
+              <w:rPr>
+                <w:rFonts w:ascii="Times New Roman" w:hAnsi="Times New Roman" w:cs="Times New Roman"/>
+              </w:rPr>
+              <w:t>1, 2, 3, 4, 5, 6, 7</w:t>
+            </w:r>
+          </w:p>
+          <w:p>
+            <w:pPr>
+              <w:rPr>
+                <w:rFonts w:ascii="Times New Roman" w:hAnsi="Times New Roman" w:cs="Times New Roman"/>
+              </w:rPr>
+            </w:pPr>
+            <w:r>
+              <w:rPr>
+                <w:rFonts w:ascii="Times New Roman" w:hAnsi="Times New Roman" w:cs="Times New Roman"/>
+              </w:rPr>
+              <w:t>1, 2</w:t>
+            </w:r>
+          </w:p>
+        </w:tc>
+      </w:tr>
+      <w:tr>
+        <w:tc>
+          <w:tcPr>
+            <w:tcW w:w="3018" w:type="dxa"/>
+          </w:tcPr>
+          <w:p>
+            <w:pPr>
+              <w:rPr>
+                <w:rFonts w:ascii="Times New Roman" w:hAnsi="Times New Roman" w:cs="Times New Roman"/>
+              </w:rPr>
+            </w:pPr>
+            <w:proofErr w:type="spellStart"/>
+            <w:r>
+              <w:rPr>
+                <w:rFonts w:ascii="Times New Roman" w:hAnsi="Times New Roman" w:cs="Times New Roman"/>
+              </w:rPr>
+              <w:t>TimelineTest</w:t>
+            </w:r>
+            <w:proofErr w:type="spellEnd"/>
+          </w:p>
+        </w:tc>
+        <w:tc>
+          <w:tcPr>
+            <w:tcW w:w="1655" w:type="dxa"/>
+          </w:tcPr>
+          <w:p>
+            <w:pPr>
+              <w:rPr>
+                <w:rFonts w:ascii="Times New Roman" w:hAnsi="Times New Roman" w:cs="Times New Roman"/>
+              </w:rPr>
+            </w:pPr>
+            <w:r>
+              <w:rPr>
+                <w:rFonts w:ascii="Times New Roman" w:hAnsi="Times New Roman" w:cs="Times New Roman"/>
+              </w:rPr>
+              <w:t>(Set/Get) no Test-Case</w:t>
+            </w:r>
+          </w:p>
+        </w:tc>
+        <w:tc>
+          <w:tcPr>
+            <w:tcW w:w="2024" w:type="dxa"/>
+          </w:tcPr>
+          <w:p>
+            <w:pPr>
+              <w:rPr>
+                <w:rFonts w:ascii="Times New Roman" w:hAnsi="Times New Roman" w:cs="Times New Roman"/>
+              </w:rPr>
+            </w:pPr>
+          </w:p>
+        </w:tc>
+      </w:tr>
+      <w:tr>
+        <w:tc>
+          <w:tcPr>
+            <w:tcW w:w="3018" w:type="dxa"/>
+          </w:tcPr>
+          <w:p>
+            <w:pPr>
+              <w:rPr>
+                <w:rFonts w:ascii="Times New Roman" w:hAnsi="Times New Roman" w:cs="Times New Roman"/>
+              </w:rPr>
+            </w:pPr>
+            <w:proofErr w:type="spellStart"/>
+            <w:r>
+              <w:rPr>
+                <w:rFonts w:ascii="Times New Roman" w:hAnsi="Times New Roman" w:cs="Times New Roman"/>
+              </w:rPr>
+              <w:t>EventControlTest</w:t>
+            </w:r>
+            <w:proofErr w:type="spellEnd"/>
+          </w:p>
+        </w:tc>
+        <w:tc>
+          <w:tcPr>
+            <w:tcW w:w="1655" w:type="dxa"/>
+          </w:tcPr>
+          <w:p>
+            <w:pPr>
+              <w:rPr>
+                <w:rFonts w:ascii="Times New Roman" w:hAnsi="Times New Roman" w:cs="Times New Roman"/>
+              </w:rPr>
+            </w:pPr>
+            <w:r>
+              <w:rPr>
+                <w:rFonts w:ascii="Times New Roman" w:hAnsi="Times New Roman" w:cs="Times New Roman"/>
+              </w:rPr>
+              <w:t>002</w:t>
+            </w:r>
+          </w:p>
+          <w:p>
+            <w:pPr>
+              <w:rPr>
+                <w:rFonts w:ascii="Times New Roman" w:hAnsi="Times New Roman" w:cs="Times New Roman"/>
+              </w:rPr>
+            </w:pPr>
+            <w:r>
+              <w:rPr>
+                <w:rFonts w:ascii="Times New Roman" w:hAnsi="Times New Roman" w:cs="Times New Roman"/>
+              </w:rPr>
+              <w:t>003</w:t>
+            </w:r>
+          </w:p>
+          <w:p>
+            <w:pPr>
+              <w:rPr>
+                <w:rFonts w:ascii="Times New Roman" w:hAnsi="Times New Roman" w:cs="Times New Roman"/>
+              </w:rPr>
+            </w:pPr>
+            <w:r>
+              <w:rPr>
+                <w:rFonts w:ascii="Times New Roman" w:hAnsi="Times New Roman" w:cs="Times New Roman"/>
+              </w:rPr>
+              <w:t>004</w:t>
+            </w:r>
+          </w:p>
+          <w:p>
+            <w:pPr>
+              <w:rPr>
+                <w:rFonts w:ascii="Times New Roman" w:hAnsi="Times New Roman" w:cs="Times New Roman"/>
+              </w:rPr>
+            </w:pPr>
+            <w:r>
+              <w:rPr>
+                <w:rFonts w:ascii="Times New Roman" w:hAnsi="Times New Roman" w:cs="Times New Roman"/>
+              </w:rPr>
+              <w:t>005</w:t>
+            </w:r>
+          </w:p>
+          <w:p>
+            <w:pPr>
+              <w:rPr>
+                <w:rFonts w:ascii="Times New Roman" w:hAnsi="Times New Roman" w:cs="Times New Roman"/>
+              </w:rPr>
+            </w:pPr>
+            <w:r>
+              <w:rPr>
+                <w:rFonts w:ascii="Times New Roman" w:hAnsi="Times New Roman" w:cs="Times New Roman"/>
+              </w:rPr>
+              <w:t>007</w:t>
+            </w:r>
+          </w:p>
+        </w:tc>
+        <w:tc>
+          <w:tcPr>
+            <w:tcW w:w="2024" w:type="dxa"/>
+          </w:tcPr>
+          <w:p>
+            <w:pPr>
+              <w:rPr>
+                <w:rFonts w:ascii="Times New Roman" w:hAnsi="Times New Roman" w:cs="Times New Roman"/>
+              </w:rPr>
+            </w:pPr>
+            <w:r>
+              <w:rPr>
+                <w:rFonts w:ascii="Times New Roman" w:hAnsi="Times New Roman" w:cs="Times New Roman"/>
+              </w:rPr>
+              <w:t>1, 2</w:t>
+            </w:r>
+            <w:r>
+              <w:rPr>
+                <w:rFonts w:ascii="Times New Roman" w:hAnsi="Times New Roman" w:cs="Times New Roman"/>
+              </w:rPr>
+              <w:t>, 3, 4, 5, 6</w:t>
+            </w:r>
+          </w:p>
+          <w:p>
+            <w:pPr>
+              <w:rPr>
+                <w:rFonts w:ascii="Times New Roman" w:hAnsi="Times New Roman" w:cs="Times New Roman"/>
+              </w:rPr>
+            </w:pPr>
+            <w:r>
+              <w:rPr>
+                <w:rFonts w:ascii="Times New Roman" w:hAnsi="Times New Roman" w:cs="Times New Roman"/>
+              </w:rPr>
+              <w:t>1, 2</w:t>
+            </w:r>
+            <w:r>
+              <w:rPr>
+                <w:rFonts w:ascii="Times New Roman" w:hAnsi="Times New Roman" w:cs="Times New Roman"/>
+              </w:rPr>
+              <w:t>, 3, 4, 5, 6, 7</w:t>
+            </w:r>
+          </w:p>
+          <w:p>
+            <w:pPr>
+              <w:rPr>
+                <w:rFonts w:ascii="Times New Roman" w:hAnsi="Times New Roman" w:cs="Times New Roman"/>
+              </w:rPr>
+            </w:pPr>
+            <w:r>
+              <w:rPr>
+                <w:rFonts w:ascii="Times New Roman" w:hAnsi="Times New Roman" w:cs="Times New Roman"/>
+              </w:rPr>
+              <w:t>1, 2, 3, 4, 5, 6</w:t>
+            </w:r>
+          </w:p>
+          <w:p>
+            <w:pPr>
+              <w:rPr>
+                <w:rFonts w:ascii="Times New Roman" w:hAnsi="Times New Roman" w:cs="Times New Roman"/>
+              </w:rPr>
+            </w:pPr>
+            <w:r>
+              <w:rPr>
+                <w:rFonts w:ascii="Times New Roman" w:hAnsi="Times New Roman" w:cs="Times New Roman"/>
+              </w:rPr>
+              <w:t>1, 2, 3, 4, 5, 6, 7, 8</w:t>
+            </w:r>
+          </w:p>
+          <w:p>
+            <w:pPr>
+              <w:rPr>
+                <w:rFonts w:ascii="Times New Roman" w:hAnsi="Times New Roman" w:cs="Times New Roman"/>
+              </w:rPr>
+            </w:pPr>
+            <w:r>
+              <w:rPr>
+                <w:rFonts w:ascii="Times New Roman" w:hAnsi="Times New Roman" w:cs="Times New Roman"/>
+              </w:rPr>
+              <w:t>1</w:t>
+            </w:r>
+          </w:p>
+        </w:tc>
+      </w:tr>
+      <w:tr>
+        <w:tc>
+          <w:tcPr>
+            <w:tcW w:w="3018" w:type="dxa"/>
+          </w:tcPr>
+          <w:p>
+            <w:pPr>
+              <w:rPr>
+                <w:rFonts w:ascii="Times New Roman" w:hAnsi="Times New Roman" w:cs="Times New Roman"/>
+              </w:rPr>
+            </w:pPr>
+            <w:proofErr w:type="spellStart"/>
+            <w:r>
+              <w:rPr>
+                <w:rFonts w:ascii="Times New Roman" w:hAnsi="Times New Roman" w:cs="Times New Roman"/>
+              </w:rPr>
+              <w:lastRenderedPageBreak/>
+              <w:t>EventTest</w:t>
+            </w:r>
+            <w:proofErr w:type="spellEnd"/>
+          </w:p>
+        </w:tc>
+        <w:tc>
+          <w:tcPr>
+            <w:tcW w:w="1655" w:type="dxa"/>
+          </w:tcPr>
+          <w:p>
+            <w:pPr>
+              <w:rPr>
+                <w:rFonts w:ascii="Times New Roman" w:hAnsi="Times New Roman" w:cs="Times New Roman"/>
+              </w:rPr>
+            </w:pPr>
+            <w:r>
+              <w:rPr>
+                <w:rFonts w:ascii="Times New Roman" w:hAnsi="Times New Roman" w:cs="Times New Roman"/>
+              </w:rPr>
+              <w:t>(Set/Get) no Test-Case</w:t>
+            </w:r>
+          </w:p>
+        </w:tc>
+        <w:tc>
+          <w:tcPr>
+            <w:tcW w:w="2024" w:type="dxa"/>
+          </w:tcPr>
+          <w:p>
+            <w:pPr>
+              <w:rPr>
+                <w:rFonts w:ascii="Times New Roman" w:hAnsi="Times New Roman" w:cs="Times New Roman"/>
+              </w:rPr>
+            </w:pPr>
+          </w:p>
+        </w:tc>
+      </w:tr>
+      <w:tr>
+        <w:tc>
+          <w:tcPr>
+            <w:tcW w:w="3018" w:type="dxa"/>
+          </w:tcPr>
+          <w:p>
+            <w:pPr>
+              <w:rPr>
+                <w:rFonts w:ascii="Times New Roman" w:hAnsi="Times New Roman" w:cs="Times New Roman"/>
+              </w:rPr>
+            </w:pPr>
+            <w:proofErr w:type="spellStart"/>
+            <w:r>
+              <w:rPr>
+                <w:rFonts w:ascii="Times New Roman" w:hAnsi="Times New Roman" w:cs="Times New Roman"/>
+              </w:rPr>
+              <w:t>FileHandlerTest</w:t>
+            </w:r>
+            <w:proofErr w:type="spellEnd"/>
+          </w:p>
+        </w:tc>
+        <w:tc>
+          <w:tcPr>
+            <w:tcW w:w="1655" w:type="dxa"/>
+          </w:tcPr>
+          <w:p>
+            <w:pPr>
+              <w:rPr>
+                <w:rFonts w:ascii="Times New Roman" w:hAnsi="Times New Roman" w:cs="Times New Roman"/>
+              </w:rPr>
+            </w:pPr>
+            <w:r>
+              <w:rPr>
+                <w:rFonts w:ascii="Times New Roman" w:hAnsi="Times New Roman" w:cs="Times New Roman"/>
+              </w:rPr>
+              <w:t>008</w:t>
+            </w:r>
+          </w:p>
+        </w:tc>
+        <w:tc>
+          <w:tcPr>
+            <w:tcW w:w="2024" w:type="dxa"/>
+          </w:tcPr>
+          <w:p>
+            <w:pPr>
+              <w:rPr>
+                <w:rFonts w:ascii="Times New Roman" w:hAnsi="Times New Roman" w:cs="Times New Roman"/>
+              </w:rPr>
+            </w:pPr>
+            <w:r>
+              <w:rPr>
+                <w:rFonts w:ascii="Times New Roman" w:hAnsi="Times New Roman" w:cs="Times New Roman"/>
+              </w:rPr>
+              <w:t>1, 2</w:t>
+            </w:r>
+          </w:p>
+        </w:tc>
+      </w:tr>
+      <w:tr>
+        <w:tc>
+          <w:tcPr>
+            <w:tcW w:w="3018" w:type="dxa"/>
+          </w:tcPr>
+          <w:p>
+            <w:pPr>
+              <w:rPr>
+                <w:rFonts w:ascii="Times New Roman" w:hAnsi="Times New Roman" w:cs="Times New Roman"/>
+              </w:rPr>
+            </w:pPr>
+            <w:r>
+              <w:rPr>
+                <w:rFonts w:ascii="Times New Roman" w:hAnsi="Times New Roman" w:cs="Times New Roman"/>
+              </w:rPr>
+              <w:t xml:space="preserve">Manual-Tests </w:t>
+            </w:r>
+          </w:p>
+        </w:tc>
+        <w:tc>
+          <w:tcPr>
+            <w:tcW w:w="1655" w:type="dxa"/>
+          </w:tcPr>
+          <w:p>
+            <w:pPr>
+              <w:rPr>
+                <w:rFonts w:ascii="Times New Roman" w:hAnsi="Times New Roman" w:cs="Times New Roman"/>
+              </w:rPr>
+            </w:pPr>
+            <w:r>
+              <w:rPr>
+                <w:rFonts w:ascii="Times New Roman" w:hAnsi="Times New Roman" w:cs="Times New Roman"/>
+              </w:rPr>
+              <w:t>006</w:t>
+            </w:r>
+          </w:p>
+          <w:p>
+            <w:pPr>
+              <w:rPr>
+                <w:rFonts w:ascii="Times New Roman" w:hAnsi="Times New Roman" w:cs="Times New Roman"/>
+              </w:rPr>
+            </w:pPr>
+            <w:r>
+              <w:rPr>
+                <w:rFonts w:ascii="Times New Roman" w:hAnsi="Times New Roman" w:cs="Times New Roman"/>
+              </w:rPr>
+              <w:t>007</w:t>
+            </w:r>
+          </w:p>
+          <w:p>
+            <w:pPr>
+              <w:rPr>
+                <w:rFonts w:ascii="Times New Roman" w:hAnsi="Times New Roman" w:cs="Times New Roman"/>
+              </w:rPr>
+            </w:pPr>
+            <w:r>
+              <w:rPr>
+                <w:rFonts w:ascii="Times New Roman" w:hAnsi="Times New Roman" w:cs="Times New Roman"/>
+              </w:rPr>
+              <w:t>008</w:t>
+            </w:r>
+          </w:p>
+        </w:tc>
+        <w:tc>
+          <w:tcPr>
+            <w:tcW w:w="2024" w:type="dxa"/>
+          </w:tcPr>
+          <w:p>
+            <w:pPr>
+              <w:rPr>
+                <w:rFonts w:ascii="Times New Roman" w:hAnsi="Times New Roman" w:cs="Times New Roman"/>
+              </w:rPr>
+            </w:pPr>
+            <w:r>
+              <w:rPr>
+                <w:rFonts w:ascii="Times New Roman" w:hAnsi="Times New Roman" w:cs="Times New Roman"/>
+              </w:rPr>
+              <w:t>3, 4, 5, 6</w:t>
+            </w:r>
+          </w:p>
+          <w:p>
+            <w:pPr>
+              <w:rPr>
+                <w:rFonts w:ascii="Times New Roman" w:hAnsi="Times New Roman" w:cs="Times New Roman"/>
+              </w:rPr>
+            </w:pPr>
+            <w:r>
+              <w:rPr>
+                <w:rFonts w:ascii="Times New Roman" w:hAnsi="Times New Roman" w:cs="Times New Roman"/>
+              </w:rPr>
+              <w:t>2, 3, 4, 5</w:t>
+            </w:r>
+          </w:p>
+          <w:p>
+            <w:pPr>
+              <w:rPr>
+                <w:rFonts w:ascii="Times New Roman" w:hAnsi="Times New Roman" w:cs="Times New Roman"/>
+              </w:rPr>
+            </w:pPr>
+            <w:r>
+              <w:rPr>
+                <w:rFonts w:ascii="Times New Roman" w:hAnsi="Times New Roman" w:cs="Times New Roman"/>
+              </w:rPr>
+              <w:t>3, 4, 5</w:t>
+            </w:r>
+          </w:p>
+        </w:tc>
+      </w:tr>
+    </w:tbl>
     <w:p>
       <w:pPr>
         <w:rPr>
@@ -2486,7 +3268,6 @@
         <w:rPr>
           <w:rFonts w:ascii="Times New Roman" w:hAnsi="Times New Roman" w:cs="Times New Roman"/>
         </w:rPr>
-        <w:lastRenderedPageBreak/>
         <w:t>Test-Log</w:t>
       </w:r>
       <w:bookmarkEnd w:id="18"/>
@@ -3052,6 +3833,7 @@
         <w:rPr>
           <w:rFonts w:ascii="Times New Roman" w:hAnsi="Times New Roman" w:cs="Times New Roman"/>
         </w:rPr>
+        <w:lastRenderedPageBreak/>
         <w:t>Risk</w:t>
       </w:r>
       <w:bookmarkEnd w:id="24"/>
@@ -3061,7 +3843,7 @@
     <w:tbl>
       <w:tblPr>
         <w:tblStyle w:val="Rutntstabell1ljus"/>
-        <w:tblpPr w:leftFromText="141" w:rightFromText="141" w:vertAnchor="page" w:horzAnchor="page" w:tblpX="1450" w:tblpY="7925"/>
+        <w:tblpPr w:leftFromText="141" w:rightFromText="141" w:vertAnchor="page" w:horzAnchor="page" w:tblpX="1450" w:tblpY="3425"/>
         <w:tblW w:w="0" w:type="auto"/>
         <w:tblLook w:val="04A0" w:firstRow="1" w:lastRow="0" w:firstColumn="1" w:lastColumn="0" w:noHBand="0" w:noVBand="1"/>
       </w:tblPr>
@@ -3097,7 +3879,7 @@
         </w:tc>
         <w:tc>
           <w:tcPr>
-            <w:tcW w:w="2681" w:type="dxa"/>
+            <w:tcW w:w="2680" w:type="dxa"/>
             <w:shd w:val="clear" w:color="auto" w:fill="D9D9D9" w:themeFill="background1" w:themeFillShade="D9"/>
           </w:tcPr>
           <w:p>
@@ -3111,19 +3893,13 @@
               <w:rPr>
                 <w:rFonts w:ascii="Times New Roman" w:hAnsi="Times New Roman" w:cs="Times New Roman"/>
               </w:rPr>
-              <w:t>Impact on Project</w:t>
-            </w:r>
-            <w:r>
-              <w:rPr>
-                <w:rFonts w:ascii="Times New Roman" w:hAnsi="Times New Roman" w:cs="Times New Roman"/>
-              </w:rPr>
-              <w:t>:</w:t>
-            </w:r>
-          </w:p>
-        </w:tc>
-        <w:tc>
-          <w:tcPr>
-            <w:tcW w:w="3071" w:type="dxa"/>
+              <w:t>Impact on Project:</w:t>
+            </w:r>
+          </w:p>
+        </w:tc>
+        <w:tc>
+          <w:tcPr>
+            <w:tcW w:w="3070" w:type="dxa"/>
             <w:shd w:val="clear" w:color="auto" w:fill="D9D9D9" w:themeFill="background1" w:themeFillShade="D9"/>
           </w:tcPr>
           <w:p>
@@ -3169,7 +3945,7 @@
         </w:tc>
         <w:tc>
           <w:tcPr>
-            <w:tcW w:w="2681" w:type="dxa"/>
+            <w:tcW w:w="2680" w:type="dxa"/>
           </w:tcPr>
           <w:p>
             <w:pPr>
@@ -3188,7 +3964,7 @@
         </w:tc>
         <w:tc>
           <w:tcPr>
-            <w:tcW w:w="3071" w:type="dxa"/>
+            <w:tcW w:w="3070" w:type="dxa"/>
           </w:tcPr>
           <w:p>
             <w:pPr>
@@ -3233,7 +4009,7 @@
         </w:tc>
         <w:tc>
           <w:tcPr>
-            <w:tcW w:w="2681" w:type="dxa"/>
+            <w:tcW w:w="2680" w:type="dxa"/>
           </w:tcPr>
           <w:p>
             <w:pPr>
@@ -3252,7 +4028,7 @@
         </w:tc>
         <w:tc>
           <w:tcPr>
-            <w:tcW w:w="3071" w:type="dxa"/>
+            <w:tcW w:w="3070" w:type="dxa"/>
           </w:tcPr>
           <w:p>
             <w:pPr>
@@ -3297,7 +4073,7 @@
         </w:tc>
         <w:tc>
           <w:tcPr>
-            <w:tcW w:w="2681" w:type="dxa"/>
+            <w:tcW w:w="2680" w:type="dxa"/>
           </w:tcPr>
           <w:p>
             <w:pPr>
@@ -3316,7 +4092,7 @@
         </w:tc>
         <w:tc>
           <w:tcPr>
-            <w:tcW w:w="3071" w:type="dxa"/>
+            <w:tcW w:w="3070" w:type="dxa"/>
           </w:tcPr>
           <w:p>
             <w:pPr>
@@ -3887,13 +4663,13 @@
         <w:tblLook w:val="04A0" w:firstRow="1" w:lastRow="0" w:firstColumn="1" w:lastColumn="0" w:noHBand="0" w:noVBand="1"/>
       </w:tblPr>
       <w:tblGrid>
-        <w:gridCol w:w="625"/>
-        <w:gridCol w:w="1421"/>
+        <w:gridCol w:w="623"/>
         <w:gridCol w:w="1546"/>
-        <w:gridCol w:w="1344"/>
-        <w:gridCol w:w="1430"/>
-        <w:gridCol w:w="1737"/>
-        <w:gridCol w:w="951"/>
+        <w:gridCol w:w="1587"/>
+        <w:gridCol w:w="1295"/>
+        <w:gridCol w:w="1351"/>
+        <w:gridCol w:w="1735"/>
+        <w:gridCol w:w="917"/>
       </w:tblGrid>
       <w:tr>
         <w:tc>
@@ -4856,7 +5632,16 @@
                 <w:szCs w:val="21"/>
                 <w:lang w:val="sv-SE"/>
               </w:rPr>
-              <w:t>Timeline object, LocalDateTIme variable</w:t>
+              <w:t>Timeline object, LocalDateTi</w:t>
+            </w:r>
+            <w:r>
+              <w:rPr>
+                <w:rFonts w:ascii="Times New Roman" w:hAnsi="Times New Roman" w:cs="Times New Roman"/>
+                <w:sz w:val="21"/>
+                <w:szCs w:val="21"/>
+                <w:lang w:val="sv-SE"/>
+              </w:rPr>
+              <w:t>me variable</w:t>
             </w:r>
           </w:p>
         </w:tc>
@@ -4937,6 +5722,511 @@
           <w:tcPr>
             <w:tcW w:w="964" w:type="dxa"/>
           </w:tcPr>
+          <w:p>
+            <w:pPr>
+              <w:rPr>
+                <w:rFonts w:ascii="Times New Roman" w:hAnsi="Times New Roman" w:cs="Times New Roman"/>
+                <w:sz w:val="21"/>
+                <w:szCs w:val="21"/>
+              </w:rPr>
+            </w:pPr>
+            <w:r>
+              <w:rPr>
+                <w:rFonts w:ascii="Times New Roman" w:hAnsi="Times New Roman" w:cs="Times New Roman"/>
+                <w:sz w:val="21"/>
+                <w:szCs w:val="21"/>
+              </w:rPr>
+              <w:t>JUnit-Test</w:t>
+            </w:r>
+          </w:p>
+        </w:tc>
+      </w:tr>
+      <w:tr>
+        <w:tc>
+          <w:tcPr>
+            <w:tcW w:w="626" w:type="dxa"/>
+          </w:tcPr>
+          <w:p>
+            <w:pPr>
+              <w:jc w:val="center"/>
+              <w:rPr>
+                <w:rFonts w:ascii="Times New Roman" w:hAnsi="Times New Roman" w:cs="Times New Roman"/>
+                <w:sz w:val="21"/>
+                <w:szCs w:val="21"/>
+              </w:rPr>
+            </w:pPr>
+            <w:r>
+              <w:rPr>
+                <w:rFonts w:ascii="Times New Roman" w:hAnsi="Times New Roman" w:cs="Times New Roman"/>
+                <w:sz w:val="21"/>
+                <w:szCs w:val="21"/>
+              </w:rPr>
+              <w:t>6</w:t>
+            </w:r>
+          </w:p>
+        </w:tc>
+        <w:tc>
+          <w:tcPr>
+            <w:tcW w:w="1449" w:type="dxa"/>
+          </w:tcPr>
+          <w:p>
+            <w:pPr>
+              <w:rPr>
+                <w:rFonts w:ascii="Times New Roman" w:hAnsi="Times New Roman" w:cs="Times New Roman"/>
+                <w:sz w:val="21"/>
+                <w:szCs w:val="21"/>
+                <w:lang w:val="sv-SE"/>
+              </w:rPr>
+            </w:pPr>
+            <w:r>
+              <w:rPr>
+                <w:rFonts w:ascii="Times New Roman" w:hAnsi="Times New Roman" w:cs="Times New Roman"/>
+                <w:sz w:val="21"/>
+                <w:szCs w:val="21"/>
+                <w:lang w:val="sv-SE"/>
+              </w:rPr>
+              <w:t>Check if added timeline is ”current”</w:t>
+            </w:r>
+          </w:p>
+        </w:tc>
+        <w:tc>
+          <w:tcPr>
+            <w:tcW w:w="1455" w:type="dxa"/>
+          </w:tcPr>
+          <w:p>
+            <w:pPr>
+              <w:rPr>
+                <w:rFonts w:ascii="Times New Roman" w:hAnsi="Times New Roman" w:cs="Times New Roman"/>
+                <w:sz w:val="21"/>
+                <w:szCs w:val="21"/>
+                <w:lang w:val="sv-SE"/>
+              </w:rPr>
+            </w:pPr>
+            <w:r>
+              <w:rPr>
+                <w:rFonts w:ascii="Times New Roman" w:hAnsi="Times New Roman" w:cs="Times New Roman"/>
+                <w:sz w:val="21"/>
+                <w:szCs w:val="21"/>
+                <w:lang w:val="sv-SE"/>
+              </w:rPr>
+              <w:t>Timeline object, String, LocalDateTime, LocalDateTime</w:t>
+            </w:r>
+          </w:p>
+        </w:tc>
+        <w:tc>
+          <w:tcPr>
+            <w:tcW w:w="1362" w:type="dxa"/>
+          </w:tcPr>
+          <w:p>
+            <w:pPr>
+              <w:rPr>
+                <w:rFonts w:ascii="Times New Roman" w:hAnsi="Times New Roman" w:cs="Times New Roman"/>
+                <w:sz w:val="21"/>
+                <w:szCs w:val="21"/>
+                <w:lang w:val="sv-SE"/>
+              </w:rPr>
+            </w:pPr>
+            <w:r>
+              <w:rPr>
+                <w:rFonts w:ascii="Times New Roman" w:hAnsi="Times New Roman" w:cs="Times New Roman"/>
+                <w:sz w:val="21"/>
+                <w:szCs w:val="21"/>
+                <w:lang w:val="sv-SE"/>
+              </w:rPr>
+              <w:t xml:space="preserve">Method returns name, start date and end date </w:t>
+            </w:r>
+            <w:proofErr w:type="spellStart"/>
+            <w:r>
+              <w:rPr>
+                <w:rFonts w:ascii="Times New Roman" w:hAnsi="Times New Roman" w:cs="Times New Roman"/>
+                <w:sz w:val="21"/>
+                <w:szCs w:val="21"/>
+                <w:lang w:val="sv-SE"/>
+              </w:rPr>
+              <w:t>of</w:t>
+            </w:r>
+            <w:proofErr w:type="spellEnd"/>
+            <w:r>
+              <w:rPr>
+                <w:rFonts w:ascii="Times New Roman" w:hAnsi="Times New Roman" w:cs="Times New Roman"/>
+                <w:sz w:val="21"/>
+                <w:szCs w:val="21"/>
+                <w:lang w:val="sv-SE"/>
+              </w:rPr>
+              <w:t xml:space="preserve"> newly added Timeline</w:t>
+            </w:r>
+          </w:p>
+        </w:tc>
+        <w:tc>
+          <w:tcPr>
+            <w:tcW w:w="1462" w:type="dxa"/>
+          </w:tcPr>
+          <w:p>
+            <w:pPr>
+              <w:rPr>
+                <w:rFonts w:ascii="Times New Roman" w:hAnsi="Times New Roman" w:cs="Times New Roman"/>
+                <w:sz w:val="21"/>
+                <w:szCs w:val="21"/>
+                <w:lang w:val="sv-SE"/>
+              </w:rPr>
+            </w:pPr>
+            <w:r>
+              <w:rPr>
+                <w:rFonts w:ascii="Times New Roman" w:hAnsi="Times New Roman" w:cs="Times New Roman"/>
+                <w:sz w:val="21"/>
+                <w:szCs w:val="21"/>
+                <w:lang w:val="sv-SE"/>
+              </w:rPr>
+              <w:t xml:space="preserve">Method returned name, start and end date </w:t>
+            </w:r>
+            <w:proofErr w:type="spellStart"/>
+            <w:r>
+              <w:rPr>
+                <w:rFonts w:ascii="Times New Roman" w:hAnsi="Times New Roman" w:cs="Times New Roman"/>
+                <w:sz w:val="21"/>
+                <w:szCs w:val="21"/>
+                <w:lang w:val="sv-SE"/>
+              </w:rPr>
+              <w:t>of</w:t>
+            </w:r>
+            <w:proofErr w:type="spellEnd"/>
+            <w:r>
+              <w:rPr>
+                <w:rFonts w:ascii="Times New Roman" w:hAnsi="Times New Roman" w:cs="Times New Roman"/>
+                <w:sz w:val="21"/>
+                <w:szCs w:val="21"/>
+                <w:lang w:val="sv-SE"/>
+              </w:rPr>
+              <w:t xml:space="preserve"> newly added timeline</w:t>
+            </w:r>
+          </w:p>
+        </w:tc>
+        <w:tc>
+          <w:tcPr>
+            <w:tcW w:w="1738" w:type="dxa"/>
+            <w:shd w:val="clear" w:color="auto" w:fill="538135" w:themeFill="accent6" w:themeFillShade="BF"/>
+          </w:tcPr>
+          <w:p>
+            <w:pPr>
+              <w:jc w:val="center"/>
+              <w:rPr>
+                <w:rFonts w:ascii="Times New Roman" w:hAnsi="Times New Roman" w:cs="Times New Roman"/>
+                <w:b/>
+                <w:color w:val="FFFFFF" w:themeColor="background1"/>
+                <w:sz w:val="21"/>
+                <w:szCs w:val="21"/>
+              </w:rPr>
+            </w:pPr>
+          </w:p>
+          <w:p>
+            <w:pPr>
+              <w:jc w:val="center"/>
+              <w:rPr>
+                <w:rFonts w:ascii="Times New Roman" w:hAnsi="Times New Roman" w:cs="Times New Roman"/>
+                <w:b/>
+                <w:color w:val="FFFFFF" w:themeColor="background1"/>
+                <w:sz w:val="21"/>
+                <w:szCs w:val="21"/>
+              </w:rPr>
+            </w:pPr>
+          </w:p>
+          <w:p>
+            <w:pPr>
+              <w:jc w:val="center"/>
+              <w:rPr>
+                <w:rFonts w:ascii="Times New Roman" w:hAnsi="Times New Roman" w:cs="Times New Roman"/>
+                <w:b/>
+                <w:color w:val="FFFFFF" w:themeColor="background1"/>
+                <w:sz w:val="21"/>
+                <w:szCs w:val="21"/>
+              </w:rPr>
+            </w:pPr>
+            <w:r>
+              <w:rPr>
+                <w:rFonts w:ascii="Times New Roman" w:hAnsi="Times New Roman" w:cs="Times New Roman"/>
+                <w:b/>
+                <w:color w:val="FFFFFF" w:themeColor="background1"/>
+                <w:sz w:val="21"/>
+                <w:szCs w:val="21"/>
+              </w:rPr>
+              <w:t>Pass</w:t>
+            </w:r>
+          </w:p>
+        </w:tc>
+        <w:tc>
+          <w:tcPr>
+            <w:tcW w:w="964" w:type="dxa"/>
+          </w:tcPr>
+          <w:p>
+            <w:pPr>
+              <w:rPr>
+                <w:rFonts w:ascii="Times New Roman" w:hAnsi="Times New Roman" w:cs="Times New Roman"/>
+                <w:sz w:val="21"/>
+                <w:szCs w:val="21"/>
+              </w:rPr>
+            </w:pPr>
+          </w:p>
+          <w:p>
+            <w:pPr>
+              <w:rPr>
+                <w:rFonts w:ascii="Times New Roman" w:hAnsi="Times New Roman" w:cs="Times New Roman"/>
+                <w:sz w:val="21"/>
+                <w:szCs w:val="21"/>
+              </w:rPr>
+            </w:pPr>
+          </w:p>
+          <w:p>
+            <w:pPr>
+              <w:rPr>
+                <w:rFonts w:ascii="Times New Roman" w:hAnsi="Times New Roman" w:cs="Times New Roman"/>
+                <w:sz w:val="21"/>
+                <w:szCs w:val="21"/>
+              </w:rPr>
+            </w:pPr>
+            <w:r>
+              <w:rPr>
+                <w:rFonts w:ascii="Times New Roman" w:hAnsi="Times New Roman" w:cs="Times New Roman"/>
+                <w:sz w:val="21"/>
+                <w:szCs w:val="21"/>
+              </w:rPr>
+              <w:t>JUnit-Test</w:t>
+            </w:r>
+          </w:p>
+        </w:tc>
+      </w:tr>
+      <w:tr>
+        <w:tc>
+          <w:tcPr>
+            <w:tcW w:w="626" w:type="dxa"/>
+          </w:tcPr>
+          <w:p>
+            <w:pPr>
+              <w:jc w:val="center"/>
+              <w:rPr>
+                <w:rFonts w:ascii="Times New Roman" w:hAnsi="Times New Roman" w:cs="Times New Roman"/>
+                <w:sz w:val="21"/>
+                <w:szCs w:val="21"/>
+              </w:rPr>
+            </w:pPr>
+            <w:r>
+              <w:rPr>
+                <w:rFonts w:ascii="Times New Roman" w:hAnsi="Times New Roman" w:cs="Times New Roman"/>
+                <w:sz w:val="21"/>
+                <w:szCs w:val="21"/>
+              </w:rPr>
+              <w:t>7</w:t>
+            </w:r>
+          </w:p>
+        </w:tc>
+        <w:tc>
+          <w:tcPr>
+            <w:tcW w:w="1449" w:type="dxa"/>
+          </w:tcPr>
+          <w:p>
+            <w:pPr>
+              <w:rPr>
+                <w:rFonts w:ascii="Times New Roman" w:hAnsi="Times New Roman" w:cs="Times New Roman"/>
+                <w:sz w:val="21"/>
+                <w:szCs w:val="21"/>
+                <w:lang w:val="sv-SE"/>
+              </w:rPr>
+            </w:pPr>
+            <w:r>
+              <w:rPr>
+                <w:rFonts w:ascii="Times New Roman" w:hAnsi="Times New Roman" w:cs="Times New Roman"/>
+                <w:sz w:val="21"/>
+                <w:szCs w:val="21"/>
+                <w:lang w:val="sv-SE"/>
+              </w:rPr>
+              <w:t xml:space="preserve">Check if the </w:t>
+            </w:r>
+            <w:proofErr w:type="spellStart"/>
+            <w:r>
+              <w:rPr>
+                <w:rFonts w:ascii="Times New Roman" w:hAnsi="Times New Roman" w:cs="Times New Roman"/>
+                <w:sz w:val="21"/>
+                <w:szCs w:val="21"/>
+                <w:lang w:val="sv-SE"/>
+              </w:rPr>
+              <w:t>ChangeListener</w:t>
+            </w:r>
+            <w:proofErr w:type="spellEnd"/>
+            <w:r>
+              <w:rPr>
+                <w:rFonts w:ascii="Times New Roman" w:hAnsi="Times New Roman" w:cs="Times New Roman"/>
+                <w:sz w:val="21"/>
+                <w:szCs w:val="21"/>
+                <w:lang w:val="sv-SE"/>
+              </w:rPr>
+              <w:t xml:space="preserve"> is </w:t>
+            </w:r>
+            <w:proofErr w:type="spellStart"/>
+            <w:r>
+              <w:rPr>
+                <w:rFonts w:ascii="Times New Roman" w:hAnsi="Times New Roman" w:cs="Times New Roman"/>
+                <w:sz w:val="21"/>
+                <w:szCs w:val="21"/>
+                <w:lang w:val="sv-SE"/>
+              </w:rPr>
+              <w:t>called</w:t>
+            </w:r>
+            <w:proofErr w:type="spellEnd"/>
+            <w:r>
+              <w:rPr>
+                <w:rFonts w:ascii="Times New Roman" w:hAnsi="Times New Roman" w:cs="Times New Roman"/>
+                <w:sz w:val="21"/>
+                <w:szCs w:val="21"/>
+                <w:lang w:val="sv-SE"/>
+              </w:rPr>
+              <w:t xml:space="preserve"> </w:t>
+            </w:r>
+            <w:proofErr w:type="spellStart"/>
+            <w:r>
+              <w:rPr>
+                <w:rFonts w:ascii="Times New Roman" w:hAnsi="Times New Roman" w:cs="Times New Roman"/>
+                <w:sz w:val="21"/>
+                <w:szCs w:val="21"/>
+                <w:lang w:val="sv-SE"/>
+              </w:rPr>
+              <w:t>when</w:t>
+            </w:r>
+            <w:proofErr w:type="spellEnd"/>
+            <w:r>
+              <w:rPr>
+                <w:rFonts w:ascii="Times New Roman" w:hAnsi="Times New Roman" w:cs="Times New Roman"/>
+                <w:sz w:val="21"/>
+                <w:szCs w:val="21"/>
+                <w:lang w:val="sv-SE"/>
+              </w:rPr>
+              <w:t xml:space="preserve"> timeline is added</w:t>
+            </w:r>
+          </w:p>
+        </w:tc>
+        <w:tc>
+          <w:tcPr>
+            <w:tcW w:w="1455" w:type="dxa"/>
+          </w:tcPr>
+          <w:p>
+            <w:pPr>
+              <w:rPr>
+                <w:rFonts w:ascii="Times New Roman" w:hAnsi="Times New Roman" w:cs="Times New Roman"/>
+                <w:sz w:val="21"/>
+                <w:szCs w:val="21"/>
+                <w:lang w:val="sv-SE"/>
+              </w:rPr>
+            </w:pPr>
+            <w:r>
+              <w:rPr>
+                <w:rFonts w:ascii="Times New Roman" w:hAnsi="Times New Roman" w:cs="Times New Roman"/>
+                <w:sz w:val="21"/>
+                <w:szCs w:val="21"/>
+                <w:lang w:val="sv-SE"/>
+              </w:rPr>
+              <w:t>Timeline object, String, LocalDateTime, LocalDateTime</w:t>
+            </w:r>
+          </w:p>
+        </w:tc>
+        <w:tc>
+          <w:tcPr>
+            <w:tcW w:w="1362" w:type="dxa"/>
+          </w:tcPr>
+          <w:p>
+            <w:pPr>
+              <w:rPr>
+                <w:rFonts w:ascii="Times New Roman" w:hAnsi="Times New Roman" w:cs="Times New Roman"/>
+                <w:sz w:val="21"/>
+                <w:szCs w:val="21"/>
+                <w:lang w:val="sv-SE"/>
+              </w:rPr>
+            </w:pPr>
+            <w:r>
+              <w:rPr>
+                <w:rFonts w:ascii="Times New Roman" w:hAnsi="Times New Roman" w:cs="Times New Roman"/>
+                <w:sz w:val="21"/>
+                <w:szCs w:val="21"/>
+                <w:lang w:val="sv-SE"/>
+              </w:rPr>
+              <w:t>Variable = true</w:t>
+            </w:r>
+          </w:p>
+        </w:tc>
+        <w:tc>
+          <w:tcPr>
+            <w:tcW w:w="1462" w:type="dxa"/>
+          </w:tcPr>
+          <w:p>
+            <w:pPr>
+              <w:rPr>
+                <w:rFonts w:ascii="Times New Roman" w:hAnsi="Times New Roman" w:cs="Times New Roman"/>
+                <w:sz w:val="21"/>
+                <w:szCs w:val="21"/>
+                <w:lang w:val="sv-SE"/>
+              </w:rPr>
+            </w:pPr>
+            <w:r>
+              <w:rPr>
+                <w:rFonts w:ascii="Times New Roman" w:hAnsi="Times New Roman" w:cs="Times New Roman"/>
+                <w:sz w:val="21"/>
+                <w:szCs w:val="21"/>
+                <w:lang w:val="sv-SE"/>
+              </w:rPr>
+              <w:t>Variable was true</w:t>
+            </w:r>
+          </w:p>
+        </w:tc>
+        <w:tc>
+          <w:tcPr>
+            <w:tcW w:w="1738" w:type="dxa"/>
+            <w:shd w:val="clear" w:color="auto" w:fill="538135" w:themeFill="accent6" w:themeFillShade="BF"/>
+          </w:tcPr>
+          <w:p>
+            <w:pPr>
+              <w:jc w:val="center"/>
+              <w:rPr>
+                <w:rFonts w:ascii="Times New Roman" w:hAnsi="Times New Roman" w:cs="Times New Roman"/>
+                <w:b/>
+                <w:color w:val="FFFFFF" w:themeColor="background1"/>
+                <w:sz w:val="21"/>
+                <w:szCs w:val="21"/>
+              </w:rPr>
+            </w:pPr>
+          </w:p>
+          <w:p>
+            <w:pPr>
+              <w:jc w:val="center"/>
+              <w:rPr>
+                <w:rFonts w:ascii="Times New Roman" w:hAnsi="Times New Roman" w:cs="Times New Roman"/>
+                <w:b/>
+                <w:color w:val="FFFFFF" w:themeColor="background1"/>
+                <w:sz w:val="21"/>
+                <w:szCs w:val="21"/>
+              </w:rPr>
+            </w:pPr>
+            <w:r>
+              <w:rPr>
+                <w:rFonts w:ascii="Times New Roman" w:hAnsi="Times New Roman" w:cs="Times New Roman"/>
+                <w:b/>
+                <w:color w:val="FFFFFF" w:themeColor="background1"/>
+                <w:sz w:val="21"/>
+                <w:szCs w:val="21"/>
+              </w:rPr>
+              <w:t>Pass</w:t>
+            </w:r>
+          </w:p>
+        </w:tc>
+        <w:tc>
+          <w:tcPr>
+            <w:tcW w:w="964" w:type="dxa"/>
+          </w:tcPr>
+          <w:p>
+            <w:pPr>
+              <w:rPr>
+                <w:rFonts w:ascii="Times New Roman" w:hAnsi="Times New Roman" w:cs="Times New Roman"/>
+                <w:sz w:val="21"/>
+                <w:szCs w:val="21"/>
+              </w:rPr>
+            </w:pPr>
+          </w:p>
           <w:p>
             <w:pPr>
               <w:rPr>
@@ -5425,13 +6715,13 @@
         <w:tblLook w:val="04A0" w:firstRow="1" w:lastRow="0" w:firstColumn="1" w:lastColumn="0" w:noHBand="0" w:noVBand="1"/>
       </w:tblPr>
       <w:tblGrid>
-        <w:gridCol w:w="626"/>
-        <w:gridCol w:w="1406"/>
+        <w:gridCol w:w="623"/>
+        <w:gridCol w:w="1546"/>
         <w:gridCol w:w="1534"/>
-        <w:gridCol w:w="1358"/>
-        <w:gridCol w:w="1443"/>
-        <w:gridCol w:w="1737"/>
-        <w:gridCol w:w="950"/>
+        <w:gridCol w:w="1319"/>
+        <w:gridCol w:w="1387"/>
+        <w:gridCol w:w="1734"/>
+        <w:gridCol w:w="911"/>
       </w:tblGrid>
       <w:tr>
         <w:tc>
@@ -6453,6 +7743,249 @@
                 <w:lang w:val="sv-SE"/>
               </w:rPr>
               <w:t xml:space="preserve">Method returned correct date </w:t>
+            </w:r>
+          </w:p>
+        </w:tc>
+        <w:tc>
+          <w:tcPr>
+            <w:tcW w:w="1738" w:type="dxa"/>
+            <w:shd w:val="clear" w:color="auto" w:fill="538135" w:themeFill="accent6" w:themeFillShade="BF"/>
+          </w:tcPr>
+          <w:p>
+            <w:pPr>
+              <w:jc w:val="center"/>
+              <w:rPr>
+                <w:rFonts w:ascii="Times New Roman" w:hAnsi="Times New Roman" w:cs="Times New Roman"/>
+                <w:b/>
+                <w:sz w:val="21"/>
+                <w:szCs w:val="21"/>
+              </w:rPr>
+            </w:pPr>
+          </w:p>
+          <w:p>
+            <w:pPr>
+              <w:jc w:val="center"/>
+              <w:rPr>
+                <w:rFonts w:ascii="Times New Roman" w:hAnsi="Times New Roman" w:cs="Times New Roman"/>
+                <w:b/>
+                <w:sz w:val="21"/>
+                <w:szCs w:val="21"/>
+              </w:rPr>
+            </w:pPr>
+            <w:r>
+              <w:rPr>
+                <w:rFonts w:ascii="Times New Roman" w:hAnsi="Times New Roman" w:cs="Times New Roman"/>
+                <w:b/>
+                <w:color w:val="FFFFFF" w:themeColor="background1"/>
+                <w:sz w:val="21"/>
+                <w:szCs w:val="21"/>
+              </w:rPr>
+              <w:t>Pass</w:t>
+            </w:r>
+          </w:p>
+        </w:tc>
+        <w:tc>
+          <w:tcPr>
+            <w:tcW w:w="964" w:type="dxa"/>
+          </w:tcPr>
+          <w:p>
+            <w:pPr>
+              <w:rPr>
+                <w:rFonts w:ascii="Times New Roman" w:hAnsi="Times New Roman" w:cs="Times New Roman"/>
+                <w:sz w:val="21"/>
+                <w:szCs w:val="21"/>
+              </w:rPr>
+            </w:pPr>
+            <w:r>
+              <w:rPr>
+                <w:rFonts w:ascii="Times New Roman" w:hAnsi="Times New Roman" w:cs="Times New Roman"/>
+                <w:sz w:val="21"/>
+                <w:szCs w:val="21"/>
+              </w:rPr>
+              <w:t>JUnit-Test</w:t>
+            </w:r>
+          </w:p>
+        </w:tc>
+      </w:tr>
+      <w:tr>
+        <w:tc>
+          <w:tcPr>
+            <w:tcW w:w="626" w:type="dxa"/>
+          </w:tcPr>
+          <w:p>
+            <w:pPr>
+              <w:jc w:val="center"/>
+              <w:rPr>
+                <w:rFonts w:ascii="Times New Roman" w:hAnsi="Times New Roman" w:cs="Times New Roman"/>
+                <w:sz w:val="21"/>
+                <w:szCs w:val="21"/>
+              </w:rPr>
+            </w:pPr>
+            <w:r>
+              <w:rPr>
+                <w:rFonts w:ascii="Times New Roman" w:hAnsi="Times New Roman" w:cs="Times New Roman"/>
+                <w:sz w:val="21"/>
+                <w:szCs w:val="21"/>
+              </w:rPr>
+              <w:t>6</w:t>
+            </w:r>
+          </w:p>
+        </w:tc>
+        <w:tc>
+          <w:tcPr>
+            <w:tcW w:w="1423" w:type="dxa"/>
+          </w:tcPr>
+          <w:p>
+            <w:pPr>
+              <w:rPr>
+                <w:rFonts w:ascii="Times New Roman" w:hAnsi="Times New Roman" w:cs="Times New Roman"/>
+                <w:sz w:val="21"/>
+                <w:szCs w:val="21"/>
+                <w:lang w:val="sv-SE"/>
+              </w:rPr>
+            </w:pPr>
+            <w:r>
+              <w:rPr>
+                <w:rFonts w:ascii="Times New Roman" w:hAnsi="Times New Roman" w:cs="Times New Roman"/>
+                <w:sz w:val="21"/>
+                <w:szCs w:val="21"/>
+                <w:lang w:val="sv-SE"/>
+              </w:rPr>
+              <w:t xml:space="preserve">Check if </w:t>
+            </w:r>
+            <w:proofErr w:type="spellStart"/>
+            <w:r>
+              <w:rPr>
+                <w:rFonts w:ascii="Times New Roman" w:hAnsi="Times New Roman" w:cs="Times New Roman"/>
+                <w:sz w:val="21"/>
+                <w:szCs w:val="21"/>
+                <w:lang w:val="sv-SE"/>
+              </w:rPr>
+              <w:t>ChangeListener</w:t>
+            </w:r>
+            <w:proofErr w:type="spellEnd"/>
+            <w:r>
+              <w:rPr>
+                <w:rFonts w:ascii="Times New Roman" w:hAnsi="Times New Roman" w:cs="Times New Roman"/>
+                <w:sz w:val="21"/>
+                <w:szCs w:val="21"/>
+                <w:lang w:val="sv-SE"/>
+              </w:rPr>
+              <w:t xml:space="preserve"> is </w:t>
+            </w:r>
+            <w:proofErr w:type="spellStart"/>
+            <w:r>
+              <w:rPr>
+                <w:rFonts w:ascii="Times New Roman" w:hAnsi="Times New Roman" w:cs="Times New Roman"/>
+                <w:sz w:val="21"/>
+                <w:szCs w:val="21"/>
+                <w:lang w:val="sv-SE"/>
+              </w:rPr>
+              <w:t>called</w:t>
+            </w:r>
+            <w:proofErr w:type="spellEnd"/>
+            <w:r>
+              <w:rPr>
+                <w:rFonts w:ascii="Times New Roman" w:hAnsi="Times New Roman" w:cs="Times New Roman"/>
+                <w:sz w:val="21"/>
+                <w:szCs w:val="21"/>
+                <w:lang w:val="sv-SE"/>
+              </w:rPr>
+              <w:t xml:space="preserve"> </w:t>
+            </w:r>
+            <w:proofErr w:type="spellStart"/>
+            <w:r>
+              <w:rPr>
+                <w:rFonts w:ascii="Times New Roman" w:hAnsi="Times New Roman" w:cs="Times New Roman"/>
+                <w:sz w:val="21"/>
+                <w:szCs w:val="21"/>
+                <w:lang w:val="sv-SE"/>
+              </w:rPr>
+              <w:t>when</w:t>
+            </w:r>
+            <w:proofErr w:type="spellEnd"/>
+            <w:r>
+              <w:rPr>
+                <w:rFonts w:ascii="Times New Roman" w:hAnsi="Times New Roman" w:cs="Times New Roman"/>
+                <w:sz w:val="21"/>
+                <w:szCs w:val="21"/>
+                <w:lang w:val="sv-SE"/>
+              </w:rPr>
+              <w:t xml:space="preserve"> Event is added</w:t>
+            </w:r>
+          </w:p>
+        </w:tc>
+        <w:tc>
+          <w:tcPr>
+            <w:tcW w:w="1471" w:type="dxa"/>
+          </w:tcPr>
+          <w:p>
+            <w:pPr>
+              <w:rPr>
+                <w:rFonts w:ascii="Times New Roman" w:hAnsi="Times New Roman" w:cs="Times New Roman"/>
+                <w:sz w:val="21"/>
+                <w:szCs w:val="21"/>
+                <w:lang w:val="sv-SE"/>
+              </w:rPr>
+            </w:pPr>
+            <w:r>
+              <w:rPr>
+                <w:rFonts w:ascii="Times New Roman" w:hAnsi="Times New Roman" w:cs="Times New Roman"/>
+                <w:sz w:val="21"/>
+                <w:szCs w:val="21"/>
+                <w:lang w:val="sv-SE"/>
+              </w:rPr>
+              <w:t>Event object, string, string, LocalDateTime variable</w:t>
+            </w:r>
+          </w:p>
+        </w:tc>
+        <w:tc>
+          <w:tcPr>
+            <w:tcW w:w="1372" w:type="dxa"/>
+            <w:vAlign w:val="center"/>
+          </w:tcPr>
+          <w:p>
+            <w:pPr>
+              <w:rPr>
+                <w:rFonts w:ascii="Times New Roman" w:hAnsi="Times New Roman" w:cs="Times New Roman"/>
+                <w:sz w:val="21"/>
+                <w:szCs w:val="21"/>
+                <w:lang w:val="sv-SE"/>
+              </w:rPr>
+            </w:pPr>
+            <w:r>
+              <w:rPr>
+                <w:rFonts w:ascii="Times New Roman" w:hAnsi="Times New Roman" w:cs="Times New Roman"/>
+                <w:sz w:val="21"/>
+                <w:szCs w:val="21"/>
+                <w:lang w:val="sv-SE"/>
+              </w:rPr>
+              <w:t>Variable = true</w:t>
+            </w:r>
+          </w:p>
+        </w:tc>
+        <w:tc>
+          <w:tcPr>
+            <w:tcW w:w="1462" w:type="dxa"/>
+            <w:vAlign w:val="center"/>
+          </w:tcPr>
+          <w:p>
+            <w:pPr>
+              <w:rPr>
+                <w:rFonts w:ascii="Times New Roman" w:hAnsi="Times New Roman" w:cs="Times New Roman"/>
+                <w:sz w:val="21"/>
+                <w:szCs w:val="21"/>
+                <w:lang w:val="sv-SE"/>
+              </w:rPr>
+            </w:pPr>
+            <w:r>
+              <w:rPr>
+                <w:rFonts w:ascii="Times New Roman" w:hAnsi="Times New Roman" w:cs="Times New Roman"/>
+                <w:sz w:val="21"/>
+                <w:szCs w:val="21"/>
+                <w:lang w:val="sv-SE"/>
+              </w:rPr>
+              <w:t>Variable was true</w:t>
             </w:r>
           </w:p>
         </w:tc>
@@ -6927,18 +8460,18 @@
         <w:tblLook w:val="04A0" w:firstRow="1" w:lastRow="0" w:firstColumn="1" w:lastColumn="0" w:noHBand="0" w:noVBand="1"/>
       </w:tblPr>
       <w:tblGrid>
-        <w:gridCol w:w="625"/>
-        <w:gridCol w:w="1412"/>
+        <w:gridCol w:w="622"/>
+        <w:gridCol w:w="1546"/>
         <w:gridCol w:w="1534"/>
-        <w:gridCol w:w="1354"/>
-        <w:gridCol w:w="1442"/>
-        <w:gridCol w:w="1737"/>
-        <w:gridCol w:w="950"/>
+        <w:gridCol w:w="1317"/>
+        <w:gridCol w:w="1389"/>
+        <w:gridCol w:w="1734"/>
+        <w:gridCol w:w="912"/>
       </w:tblGrid>
       <w:tr>
         <w:tc>
           <w:tcPr>
-            <w:tcW w:w="626" w:type="dxa"/>
+            <w:tcW w:w="625" w:type="dxa"/>
           </w:tcPr>
           <w:p>
             <w:pPr>
@@ -6962,7 +8495,7 @@
         </w:tc>
         <w:tc>
           <w:tcPr>
-            <w:tcW w:w="1427" w:type="dxa"/>
+            <w:tcW w:w="1412" w:type="dxa"/>
           </w:tcPr>
           <w:p>
             <w:pPr>
@@ -6986,7 +8519,7 @@
         </w:tc>
         <w:tc>
           <w:tcPr>
-            <w:tcW w:w="1471" w:type="dxa"/>
+            <w:tcW w:w="1534" w:type="dxa"/>
           </w:tcPr>
           <w:p>
             <w:pPr>
@@ -7010,7 +8543,7 @@
         </w:tc>
         <w:tc>
           <w:tcPr>
-            <w:tcW w:w="1368" w:type="dxa"/>
+            <w:tcW w:w="1354" w:type="dxa"/>
           </w:tcPr>
           <w:p>
             <w:pPr>
@@ -7034,7 +8567,7 @@
         </w:tc>
         <w:tc>
           <w:tcPr>
-            <w:tcW w:w="1462" w:type="dxa"/>
+            <w:tcW w:w="1442" w:type="dxa"/>
           </w:tcPr>
           <w:p>
             <w:pPr>
@@ -7058,7 +8591,7 @@
         </w:tc>
         <w:tc>
           <w:tcPr>
-            <w:tcW w:w="1738" w:type="dxa"/>
+            <w:tcW w:w="1737" w:type="dxa"/>
           </w:tcPr>
           <w:p>
             <w:pPr>
@@ -7082,7 +8615,7 @@
         </w:tc>
         <w:tc>
           <w:tcPr>
-            <w:tcW w:w="964" w:type="dxa"/>
+            <w:tcW w:w="950" w:type="dxa"/>
           </w:tcPr>
           <w:p>
             <w:pPr>
@@ -7108,7 +8641,7 @@
       <w:tr>
         <w:tc>
           <w:tcPr>
-            <w:tcW w:w="626" w:type="dxa"/>
+            <w:tcW w:w="625" w:type="dxa"/>
           </w:tcPr>
           <w:p>
             <w:pPr>
@@ -7131,7 +8664,7 @@
         </w:tc>
         <w:tc>
           <w:tcPr>
-            <w:tcW w:w="1427" w:type="dxa"/>
+            <w:tcW w:w="1412" w:type="dxa"/>
             <w:vAlign w:val="center"/>
           </w:tcPr>
           <w:p>
@@ -7155,7 +8688,7 @@
         </w:tc>
         <w:tc>
           <w:tcPr>
-            <w:tcW w:w="1471" w:type="dxa"/>
+            <w:tcW w:w="1534" w:type="dxa"/>
             <w:vAlign w:val="center"/>
           </w:tcPr>
           <w:p>
@@ -7179,7 +8712,7 @@
         </w:tc>
         <w:tc>
           <w:tcPr>
-            <w:tcW w:w="1368" w:type="dxa"/>
+            <w:tcW w:w="1354" w:type="dxa"/>
           </w:tcPr>
           <w:p>
             <w:pPr>
@@ -7202,7 +8735,7 @@
         </w:tc>
         <w:tc>
           <w:tcPr>
-            <w:tcW w:w="1462" w:type="dxa"/>
+            <w:tcW w:w="1442" w:type="dxa"/>
             <w:vAlign w:val="center"/>
           </w:tcPr>
           <w:p>
@@ -7226,7 +8759,7 @@
         </w:tc>
         <w:tc>
           <w:tcPr>
-            <w:tcW w:w="1738" w:type="dxa"/>
+            <w:tcW w:w="1737" w:type="dxa"/>
             <w:shd w:val="clear" w:color="auto" w:fill="538135" w:themeFill="accent6" w:themeFillShade="BF"/>
           </w:tcPr>
           <w:p>
@@ -7276,7 +8809,7 @@
         </w:tc>
         <w:tc>
           <w:tcPr>
-            <w:tcW w:w="964" w:type="dxa"/>
+            <w:tcW w:w="950" w:type="dxa"/>
           </w:tcPr>
           <w:p>
             <w:pPr>
@@ -7318,7 +8851,7 @@
       <w:tr>
         <w:tc>
           <w:tcPr>
-            <w:tcW w:w="626" w:type="dxa"/>
+            <w:tcW w:w="625" w:type="dxa"/>
           </w:tcPr>
           <w:p>
             <w:pPr>
@@ -7341,7 +8874,7 @@
         </w:tc>
         <w:tc>
           <w:tcPr>
-            <w:tcW w:w="1427" w:type="dxa"/>
+            <w:tcW w:w="1412" w:type="dxa"/>
             <w:vAlign w:val="center"/>
           </w:tcPr>
           <w:p>
@@ -7365,7 +8898,7 @@
         </w:tc>
         <w:tc>
           <w:tcPr>
-            <w:tcW w:w="1471" w:type="dxa"/>
+            <w:tcW w:w="1534" w:type="dxa"/>
           </w:tcPr>
           <w:p>
             <w:pPr>
@@ -7388,7 +8921,7 @@
         </w:tc>
         <w:tc>
           <w:tcPr>
-            <w:tcW w:w="1368" w:type="dxa"/>
+            <w:tcW w:w="1354" w:type="dxa"/>
           </w:tcPr>
           <w:p>
             <w:pPr>
@@ -7411,7 +8944,7 @@
         </w:tc>
         <w:tc>
           <w:tcPr>
-            <w:tcW w:w="1462" w:type="dxa"/>
+            <w:tcW w:w="1442" w:type="dxa"/>
             <w:vAlign w:val="center"/>
           </w:tcPr>
           <w:p>
@@ -7435,7 +8968,7 @@
         </w:tc>
         <w:tc>
           <w:tcPr>
-            <w:tcW w:w="1738" w:type="dxa"/>
+            <w:tcW w:w="1737" w:type="dxa"/>
             <w:shd w:val="clear" w:color="auto" w:fill="538135" w:themeFill="accent6" w:themeFillShade="BF"/>
           </w:tcPr>
           <w:p>
@@ -7473,7 +9006,7 @@
         </w:tc>
         <w:tc>
           <w:tcPr>
-            <w:tcW w:w="964" w:type="dxa"/>
+            <w:tcW w:w="950" w:type="dxa"/>
           </w:tcPr>
           <w:p>
             <w:pPr>
@@ -7506,7 +9039,7 @@
       <w:tr>
         <w:tc>
           <w:tcPr>
-            <w:tcW w:w="626" w:type="dxa"/>
+            <w:tcW w:w="625" w:type="dxa"/>
           </w:tcPr>
           <w:p>
             <w:pPr>
@@ -7529,7 +9062,7 @@
         </w:tc>
         <w:tc>
           <w:tcPr>
-            <w:tcW w:w="1427" w:type="dxa"/>
+            <w:tcW w:w="1412" w:type="dxa"/>
             <w:vAlign w:val="center"/>
           </w:tcPr>
           <w:p>
@@ -7553,7 +9086,7 @@
         </w:tc>
         <w:tc>
           <w:tcPr>
-            <w:tcW w:w="1471" w:type="dxa"/>
+            <w:tcW w:w="1534" w:type="dxa"/>
           </w:tcPr>
           <w:p>
             <w:pPr>
@@ -7576,7 +9109,7 @@
         </w:tc>
         <w:tc>
           <w:tcPr>
-            <w:tcW w:w="1368" w:type="dxa"/>
+            <w:tcW w:w="1354" w:type="dxa"/>
           </w:tcPr>
           <w:p>
             <w:pPr>
@@ -7599,7 +9132,7 @@
         </w:tc>
         <w:tc>
           <w:tcPr>
-            <w:tcW w:w="1462" w:type="dxa"/>
+            <w:tcW w:w="1442" w:type="dxa"/>
             <w:vAlign w:val="center"/>
           </w:tcPr>
           <w:p>
@@ -7623,7 +9156,7 @@
         </w:tc>
         <w:tc>
           <w:tcPr>
-            <w:tcW w:w="1738" w:type="dxa"/>
+            <w:tcW w:w="1737" w:type="dxa"/>
             <w:shd w:val="clear" w:color="auto" w:fill="538135" w:themeFill="accent6" w:themeFillShade="BF"/>
           </w:tcPr>
           <w:p>
@@ -7661,7 +9194,7 @@
         </w:tc>
         <w:tc>
           <w:tcPr>
-            <w:tcW w:w="964" w:type="dxa"/>
+            <w:tcW w:w="950" w:type="dxa"/>
           </w:tcPr>
           <w:p>
             <w:pPr>
@@ -7685,7 +9218,7 @@
       <w:tr>
         <w:tc>
           <w:tcPr>
-            <w:tcW w:w="626" w:type="dxa"/>
+            <w:tcW w:w="625" w:type="dxa"/>
           </w:tcPr>
           <w:p>
             <w:pPr>
@@ -7708,7 +9241,7 @@
         </w:tc>
         <w:tc>
           <w:tcPr>
-            <w:tcW w:w="1427" w:type="dxa"/>
+            <w:tcW w:w="1412" w:type="dxa"/>
             <w:vAlign w:val="center"/>
           </w:tcPr>
           <w:p>
@@ -7732,7 +9265,7 @@
         </w:tc>
         <w:tc>
           <w:tcPr>
-            <w:tcW w:w="1471" w:type="dxa"/>
+            <w:tcW w:w="1534" w:type="dxa"/>
           </w:tcPr>
           <w:p>
             <w:pPr>
@@ -7755,7 +9288,7 @@
         </w:tc>
         <w:tc>
           <w:tcPr>
-            <w:tcW w:w="1368" w:type="dxa"/>
+            <w:tcW w:w="1354" w:type="dxa"/>
           </w:tcPr>
           <w:p>
             <w:pPr>
@@ -7778,7 +9311,7 @@
         </w:tc>
         <w:tc>
           <w:tcPr>
-            <w:tcW w:w="1462" w:type="dxa"/>
+            <w:tcW w:w="1442" w:type="dxa"/>
           </w:tcPr>
           <w:p>
             <w:pPr>
@@ -7801,7 +9334,7 @@
         </w:tc>
         <w:tc>
           <w:tcPr>
-            <w:tcW w:w="1738" w:type="dxa"/>
+            <w:tcW w:w="1737" w:type="dxa"/>
             <w:shd w:val="clear" w:color="auto" w:fill="538135" w:themeFill="accent6" w:themeFillShade="BF"/>
           </w:tcPr>
           <w:p>
@@ -7850,7 +9383,7 @@
         </w:tc>
         <w:tc>
           <w:tcPr>
-            <w:tcW w:w="964" w:type="dxa"/>
+            <w:tcW w:w="950" w:type="dxa"/>
           </w:tcPr>
           <w:p>
             <w:pPr>
@@ -7874,7 +9407,7 @@
       <w:tr>
         <w:tc>
           <w:tcPr>
-            <w:tcW w:w="626" w:type="dxa"/>
+            <w:tcW w:w="625" w:type="dxa"/>
           </w:tcPr>
           <w:p>
             <w:pPr>
@@ -7897,7 +9430,7 @@
         </w:tc>
         <w:tc>
           <w:tcPr>
-            <w:tcW w:w="1427" w:type="dxa"/>
+            <w:tcW w:w="1412" w:type="dxa"/>
           </w:tcPr>
           <w:p>
             <w:pPr>
@@ -7920,7 +9453,7 @@
         </w:tc>
         <w:tc>
           <w:tcPr>
-            <w:tcW w:w="1471" w:type="dxa"/>
+            <w:tcW w:w="1534" w:type="dxa"/>
           </w:tcPr>
           <w:p>
             <w:pPr>
@@ -7943,7 +9476,7 @@
         </w:tc>
         <w:tc>
           <w:tcPr>
-            <w:tcW w:w="1368" w:type="dxa"/>
+            <w:tcW w:w="1354" w:type="dxa"/>
           </w:tcPr>
           <w:p>
             <w:pPr>
@@ -7966,7 +9499,7 @@
         </w:tc>
         <w:tc>
           <w:tcPr>
-            <w:tcW w:w="1462" w:type="dxa"/>
+            <w:tcW w:w="1442" w:type="dxa"/>
             <w:vAlign w:val="center"/>
           </w:tcPr>
           <w:p>
@@ -7990,7 +9523,7 @@
         </w:tc>
         <w:tc>
           <w:tcPr>
-            <w:tcW w:w="1738" w:type="dxa"/>
+            <w:tcW w:w="1737" w:type="dxa"/>
             <w:shd w:val="clear" w:color="auto" w:fill="538135" w:themeFill="accent6" w:themeFillShade="BF"/>
           </w:tcPr>
           <w:p>
@@ -8028,7 +9561,7 @@
         </w:tc>
         <w:tc>
           <w:tcPr>
-            <w:tcW w:w="964" w:type="dxa"/>
+            <w:tcW w:w="950" w:type="dxa"/>
           </w:tcPr>
           <w:p>
             <w:pPr>
@@ -8061,7 +9594,7 @@
       <w:tr>
         <w:tc>
           <w:tcPr>
-            <w:tcW w:w="626" w:type="dxa"/>
+            <w:tcW w:w="625" w:type="dxa"/>
           </w:tcPr>
           <w:p>
             <w:pPr>
@@ -8084,7 +9617,7 @@
         </w:tc>
         <w:tc>
           <w:tcPr>
-            <w:tcW w:w="1427" w:type="dxa"/>
+            <w:tcW w:w="1412" w:type="dxa"/>
             <w:vAlign w:val="center"/>
           </w:tcPr>
           <w:p>
@@ -8109,7 +9642,7 @@
         </w:tc>
         <w:tc>
           <w:tcPr>
-            <w:tcW w:w="1471" w:type="dxa"/>
+            <w:tcW w:w="1534" w:type="dxa"/>
           </w:tcPr>
           <w:p>
             <w:pPr>
@@ -8132,7 +9665,7 @@
         </w:tc>
         <w:tc>
           <w:tcPr>
-            <w:tcW w:w="1368" w:type="dxa"/>
+            <w:tcW w:w="1354" w:type="dxa"/>
           </w:tcPr>
           <w:p>
             <w:pPr>
@@ -8155,7 +9688,7 @@
         </w:tc>
         <w:tc>
           <w:tcPr>
-            <w:tcW w:w="1462" w:type="dxa"/>
+            <w:tcW w:w="1442" w:type="dxa"/>
           </w:tcPr>
           <w:p>
             <w:pPr>
@@ -8178,7 +9711,7 @@
         </w:tc>
         <w:tc>
           <w:tcPr>
-            <w:tcW w:w="1738" w:type="dxa"/>
+            <w:tcW w:w="1737" w:type="dxa"/>
             <w:shd w:val="clear" w:color="auto" w:fill="538135" w:themeFill="accent6" w:themeFillShade="BF"/>
           </w:tcPr>
           <w:p>
@@ -8216,7 +9749,250 @@
         </w:tc>
         <w:tc>
           <w:tcPr>
-            <w:tcW w:w="964" w:type="dxa"/>
+            <w:tcW w:w="950" w:type="dxa"/>
+          </w:tcPr>
+          <w:p>
+            <w:pPr>
+              <w:rPr>
+                <w:rFonts w:ascii="Times New Roman" w:hAnsi="Times New Roman" w:cs="Times New Roman"/>
+                <w:sz w:val="21"/>
+                <w:szCs w:val="21"/>
+              </w:rPr>
+            </w:pPr>
+            <w:r>
+              <w:rPr>
+                <w:rFonts w:ascii="Times New Roman" w:hAnsi="Times New Roman" w:cs="Times New Roman"/>
+                <w:sz w:val="21"/>
+                <w:szCs w:val="21"/>
+              </w:rPr>
+              <w:t>JUnit-Test</w:t>
+            </w:r>
+          </w:p>
+        </w:tc>
+      </w:tr>
+      <w:tr>
+        <w:tc>
+          <w:tcPr>
+            <w:tcW w:w="625" w:type="dxa"/>
+          </w:tcPr>
+          <w:p>
+            <w:pPr>
+              <w:jc w:val="center"/>
+              <w:rPr>
+                <w:rFonts w:ascii="Times New Roman" w:hAnsi="Times New Roman" w:cs="Times New Roman"/>
+                <w:sz w:val="21"/>
+                <w:szCs w:val="21"/>
+              </w:rPr>
+            </w:pPr>
+            <w:r>
+              <w:rPr>
+                <w:rFonts w:ascii="Times New Roman" w:hAnsi="Times New Roman" w:cs="Times New Roman"/>
+                <w:sz w:val="21"/>
+                <w:szCs w:val="21"/>
+              </w:rPr>
+              <w:t>7</w:t>
+            </w:r>
+          </w:p>
+        </w:tc>
+        <w:tc>
+          <w:tcPr>
+            <w:tcW w:w="1412" w:type="dxa"/>
+          </w:tcPr>
+          <w:p>
+            <w:pPr>
+              <w:rPr>
+                <w:rFonts w:ascii="Times New Roman" w:hAnsi="Times New Roman" w:cs="Times New Roman"/>
+                <w:sz w:val="21"/>
+                <w:szCs w:val="21"/>
+                <w:lang w:val="sv-SE"/>
+              </w:rPr>
+            </w:pPr>
+            <w:r>
+              <w:rPr>
+                <w:rFonts w:ascii="Times New Roman" w:hAnsi="Times New Roman" w:cs="Times New Roman"/>
+                <w:sz w:val="21"/>
+                <w:szCs w:val="21"/>
+                <w:lang w:val="sv-SE"/>
+              </w:rPr>
+              <w:t xml:space="preserve">Check if </w:t>
+            </w:r>
+            <w:proofErr w:type="spellStart"/>
+            <w:r>
+              <w:rPr>
+                <w:rFonts w:ascii="Times New Roman" w:hAnsi="Times New Roman" w:cs="Times New Roman"/>
+                <w:sz w:val="21"/>
+                <w:szCs w:val="21"/>
+                <w:lang w:val="sv-SE"/>
+              </w:rPr>
+              <w:t>ChangeListener</w:t>
+            </w:r>
+            <w:proofErr w:type="spellEnd"/>
+            <w:r>
+              <w:rPr>
+                <w:rFonts w:ascii="Times New Roman" w:hAnsi="Times New Roman" w:cs="Times New Roman"/>
+                <w:sz w:val="21"/>
+                <w:szCs w:val="21"/>
+                <w:lang w:val="sv-SE"/>
+              </w:rPr>
+              <w:t xml:space="preserve"> is </w:t>
+            </w:r>
+            <w:proofErr w:type="spellStart"/>
+            <w:r>
+              <w:rPr>
+                <w:rFonts w:ascii="Times New Roman" w:hAnsi="Times New Roman" w:cs="Times New Roman"/>
+                <w:sz w:val="21"/>
+                <w:szCs w:val="21"/>
+                <w:lang w:val="sv-SE"/>
+              </w:rPr>
+              <w:t>called</w:t>
+            </w:r>
+            <w:proofErr w:type="spellEnd"/>
+            <w:r>
+              <w:rPr>
+                <w:rFonts w:ascii="Times New Roman" w:hAnsi="Times New Roman" w:cs="Times New Roman"/>
+                <w:sz w:val="21"/>
+                <w:szCs w:val="21"/>
+                <w:lang w:val="sv-SE"/>
+              </w:rPr>
+              <w:t xml:space="preserve"> </w:t>
+            </w:r>
+            <w:proofErr w:type="spellStart"/>
+            <w:r>
+              <w:rPr>
+                <w:rFonts w:ascii="Times New Roman" w:hAnsi="Times New Roman" w:cs="Times New Roman"/>
+                <w:sz w:val="21"/>
+                <w:szCs w:val="21"/>
+                <w:lang w:val="sv-SE"/>
+              </w:rPr>
+              <w:t>when</w:t>
+            </w:r>
+            <w:proofErr w:type="spellEnd"/>
+            <w:r>
+              <w:rPr>
+                <w:rFonts w:ascii="Times New Roman" w:hAnsi="Times New Roman" w:cs="Times New Roman"/>
+                <w:sz w:val="21"/>
+                <w:szCs w:val="21"/>
+                <w:lang w:val="sv-SE"/>
+              </w:rPr>
+              <w:t xml:space="preserve"> Event is added</w:t>
+            </w:r>
+          </w:p>
+        </w:tc>
+        <w:tc>
+          <w:tcPr>
+            <w:tcW w:w="1534" w:type="dxa"/>
+          </w:tcPr>
+          <w:p>
+            <w:pPr>
+              <w:rPr>
+                <w:rFonts w:ascii="Times New Roman" w:hAnsi="Times New Roman" w:cs="Times New Roman"/>
+                <w:sz w:val="21"/>
+                <w:szCs w:val="21"/>
+                <w:lang w:val="sv-SE"/>
+              </w:rPr>
+            </w:pPr>
+            <w:r>
+              <w:rPr>
+                <w:rFonts w:ascii="Times New Roman" w:hAnsi="Times New Roman" w:cs="Times New Roman"/>
+                <w:sz w:val="21"/>
+                <w:szCs w:val="21"/>
+                <w:lang w:val="sv-SE"/>
+              </w:rPr>
+              <w:t>Event object, string, string, LocalDateTime variable</w:t>
+            </w:r>
+          </w:p>
+        </w:tc>
+        <w:tc>
+          <w:tcPr>
+            <w:tcW w:w="1354" w:type="dxa"/>
+            <w:vAlign w:val="center"/>
+          </w:tcPr>
+          <w:p>
+            <w:pPr>
+              <w:rPr>
+                <w:rFonts w:ascii="Times New Roman" w:hAnsi="Times New Roman" w:cs="Times New Roman"/>
+                <w:sz w:val="21"/>
+                <w:szCs w:val="21"/>
+                <w:lang w:val="sv-SE"/>
+              </w:rPr>
+            </w:pPr>
+            <w:r>
+              <w:rPr>
+                <w:rFonts w:ascii="Times New Roman" w:hAnsi="Times New Roman" w:cs="Times New Roman"/>
+                <w:sz w:val="21"/>
+                <w:szCs w:val="21"/>
+                <w:lang w:val="sv-SE"/>
+              </w:rPr>
+              <w:t>Variable = true</w:t>
+            </w:r>
+          </w:p>
+        </w:tc>
+        <w:tc>
+          <w:tcPr>
+            <w:tcW w:w="1442" w:type="dxa"/>
+            <w:vAlign w:val="center"/>
+          </w:tcPr>
+          <w:p>
+            <w:pPr>
+              <w:rPr>
+                <w:rFonts w:ascii="Times New Roman" w:hAnsi="Times New Roman" w:cs="Times New Roman"/>
+                <w:sz w:val="21"/>
+                <w:szCs w:val="21"/>
+                <w:lang w:val="sv-SE"/>
+              </w:rPr>
+            </w:pPr>
+            <w:r>
+              <w:rPr>
+                <w:rFonts w:ascii="Times New Roman" w:hAnsi="Times New Roman" w:cs="Times New Roman"/>
+                <w:sz w:val="21"/>
+                <w:szCs w:val="21"/>
+                <w:lang w:val="sv-SE"/>
+              </w:rPr>
+              <w:t>Variable was true</w:t>
+            </w:r>
+          </w:p>
+        </w:tc>
+        <w:tc>
+          <w:tcPr>
+            <w:tcW w:w="1737" w:type="dxa"/>
+            <w:shd w:val="clear" w:color="auto" w:fill="538135" w:themeFill="accent6" w:themeFillShade="BF"/>
+          </w:tcPr>
+          <w:p>
+            <w:pPr>
+              <w:jc w:val="center"/>
+              <w:rPr>
+                <w:rFonts w:ascii="Times New Roman" w:hAnsi="Times New Roman" w:cs="Times New Roman"/>
+                <w:b/>
+                <w:sz w:val="21"/>
+                <w:szCs w:val="21"/>
+              </w:rPr>
+            </w:pPr>
+          </w:p>
+          <w:p>
+            <w:pPr>
+              <w:jc w:val="center"/>
+              <w:rPr>
+                <w:rFonts w:ascii="Times New Roman" w:hAnsi="Times New Roman" w:cs="Times New Roman"/>
+                <w:b/>
+                <w:sz w:val="21"/>
+                <w:szCs w:val="21"/>
+              </w:rPr>
+            </w:pPr>
+            <w:r>
+              <w:rPr>
+                <w:rFonts w:ascii="Times New Roman" w:hAnsi="Times New Roman" w:cs="Times New Roman"/>
+                <w:b/>
+                <w:color w:val="FFFFFF" w:themeColor="background1"/>
+                <w:sz w:val="21"/>
+                <w:szCs w:val="21"/>
+              </w:rPr>
+              <w:t>Pass</w:t>
+            </w:r>
+          </w:p>
+        </w:tc>
+        <w:tc>
+          <w:tcPr>
+            <w:tcW w:w="950" w:type="dxa"/>
           </w:tcPr>
           <w:p>
             <w:pPr>
@@ -17258,7 +19034,7 @@
         <w:rStyle w:val="Sidnummer"/>
         <w:noProof/>
       </w:rPr>
-      <w:t>2</w:t>
+      <w:t>3</w:t>
     </w:r>
     <w:r>
       <w:rPr>
@@ -20180,7 +21956,7 @@
 </file>
 
 <file path=customXml/itemProps1.xml><?xml version="1.0" encoding="utf-8"?>
-<ds:datastoreItem xmlns:ds="http://schemas.openxmlformats.org/officeDocument/2006/customXml" ds:itemID="{FA2279AE-AEB0-C749-A205-2B8F6ABC9F18}">
+<ds:datastoreItem xmlns:ds="http://schemas.openxmlformats.org/officeDocument/2006/customXml" ds:itemID="{85038910-1248-3345-8B18-2B533C0DC579}">
   <ds:schemaRefs>
     <ds:schemaRef ds:uri="http://schemas.openxmlformats.org/officeDocument/2006/bibliography"/>
   </ds:schemaRefs>

</xml_diff>